<commit_message>
func reqs now include complex queries
</commit_message>
<xml_diff>
--- a/Functional Requirements.docx
+++ b/Functional Requirements.docx
@@ -22,7 +22,7 @@
         <w:pStyle w:val="ListParagraph"/>
         <w:numPr>
           <w:ilvl w:val="0"/>
-          <w:numId w:val="2"/>
+          <w:numId w:val="3"/>
         </w:numPr>
       </w:pPr>
       <w:r>
@@ -34,17 +34,11 @@
         <w:pStyle w:val="ListParagraph"/>
         <w:numPr>
           <w:ilvl w:val="1"/>
-          <w:numId w:val="2"/>
+          <w:numId w:val="3"/>
         </w:numPr>
       </w:pPr>
       <w:r>
-        <w:t xml:space="preserve">See price of </w:t>
-      </w:r>
-      <w:r>
-        <w:t>product</w:t>
-      </w:r>
-      <w:r>
-        <w:t xml:space="preserve"> given its ID</w:t>
+        <w:t>See price of product given its ID</w:t>
       </w:r>
     </w:p>
     <w:p>
@@ -59,8 +53,16 @@
         <w:rPr>
           <w:color w:val="0070C0"/>
         </w:rPr>
-        <w:t>SELECT Name, SKU FROM Product WHERE SKU = inputSKU</w:t>
-      </w:r>
+        <w:t xml:space="preserve">SELECT Name, SKU FROM Product WHERE SKU = </w:t>
+      </w:r>
+      <w:proofErr w:type="spellStart"/>
+      <w:r>
+        <w:rPr>
+          <w:color w:val="0070C0"/>
+        </w:rPr>
+        <w:t>inputSKU</w:t>
+      </w:r>
+      <w:proofErr w:type="spellEnd"/>
     </w:p>
     <w:p>
       <w:pPr>
@@ -73,7 +75,7 @@
         <w:pStyle w:val="ListParagraph"/>
         <w:numPr>
           <w:ilvl w:val="1"/>
-          <w:numId w:val="2"/>
+          <w:numId w:val="3"/>
         </w:numPr>
       </w:pPr>
       <w:r>
@@ -88,26 +90,86 @@
           <w:color w:val="0070C0"/>
         </w:rPr>
       </w:pPr>
-      <w:r>
-        <w:rPr>
-          <w:color w:val="0070C0"/>
-        </w:rPr>
-        <w:t>bool invalid = false;</w:t>
-      </w:r>
-    </w:p>
-    <w:p>
-      <w:pPr>
-        <w:pStyle w:val="ListParagraph"/>
-        <w:ind w:left="1440"/>
-        <w:rPr>
-          <w:color w:val="0070C0"/>
-        </w:rPr>
-      </w:pPr>
-      <w:r>
-        <w:rPr>
-          <w:color w:val="0070C0"/>
-        </w:rPr>
-        <w:t>-foreach(Product p in productsForSale)</w:t>
+      <w:proofErr w:type="spellStart"/>
+      <w:proofErr w:type="gramStart"/>
+      <w:r>
+        <w:rPr>
+          <w:color w:val="0070C0"/>
+        </w:rPr>
+        <w:t>bool</w:t>
+      </w:r>
+      <w:proofErr w:type="spellEnd"/>
+      <w:proofErr w:type="gramEnd"/>
+      <w:r>
+        <w:rPr>
+          <w:color w:val="0070C0"/>
+        </w:rPr>
+        <w:t xml:space="preserve"> invalid = false;</w:t>
+      </w:r>
+    </w:p>
+    <w:p>
+      <w:pPr>
+        <w:pStyle w:val="ListParagraph"/>
+        <w:ind w:left="1440"/>
+        <w:rPr>
+          <w:color w:val="0070C0"/>
+        </w:rPr>
+      </w:pPr>
+      <w:r>
+        <w:rPr>
+          <w:color w:val="0070C0"/>
+        </w:rPr>
+        <w:t>-</w:t>
+      </w:r>
+      <w:proofErr w:type="spellStart"/>
+      <w:proofErr w:type="gramStart"/>
+      <w:r>
+        <w:rPr>
+          <w:color w:val="0070C0"/>
+        </w:rPr>
+        <w:t>foreach</w:t>
+      </w:r>
+      <w:proofErr w:type="spellEnd"/>
+      <w:r>
+        <w:rPr>
+          <w:color w:val="0070C0"/>
+        </w:rPr>
+        <w:t>(</w:t>
+      </w:r>
+      <w:proofErr w:type="gramEnd"/>
+      <w:r>
+        <w:rPr>
+          <w:color w:val="0070C0"/>
+        </w:rPr>
+        <w:t xml:space="preserve">Product </w:t>
+      </w:r>
+      <w:proofErr w:type="spellStart"/>
+      <w:r>
+        <w:rPr>
+          <w:color w:val="0070C0"/>
+        </w:rPr>
+        <w:t>p in</w:t>
+      </w:r>
+      <w:proofErr w:type="spellEnd"/>
+      <w:r>
+        <w:rPr>
+          <w:color w:val="0070C0"/>
+        </w:rPr>
+        <w:t xml:space="preserve"> </w:t>
+      </w:r>
+      <w:proofErr w:type="spellStart"/>
+      <w:r>
+        <w:rPr>
+          <w:color w:val="0070C0"/>
+        </w:rPr>
+        <w:t>productsForSale</w:t>
+      </w:r>
+      <w:proofErr w:type="spellEnd"/>
+      <w:r>
+        <w:rPr>
+          <w:color w:val="0070C0"/>
+        </w:rPr>
+        <w:t>)</w:t>
       </w:r>
     </w:p>
     <w:p>
@@ -135,7 +197,22 @@
           <w:color w:val="0070C0"/>
         </w:rPr>
         <w:tab/>
-        <w:t>int stock = SELECT Stock FROM Product WHERE Name = p.name;</w:t>
+      </w:r>
+      <w:proofErr w:type="spellStart"/>
+      <w:proofErr w:type="gramStart"/>
+      <w:r>
+        <w:rPr>
+          <w:color w:val="0070C0"/>
+        </w:rPr>
+        <w:t>int</w:t>
+      </w:r>
+      <w:proofErr w:type="spellEnd"/>
+      <w:proofErr w:type="gramEnd"/>
+      <w:r>
+        <w:rPr>
+          <w:color w:val="0070C0"/>
+        </w:rPr>
+        <w:t xml:space="preserve"> stock = SELECT Stock FROM Product WHERE Name = p.name;</w:t>
       </w:r>
     </w:p>
     <w:p>
@@ -151,7 +228,21 @@
           <w:color w:val="0070C0"/>
         </w:rPr>
         <w:tab/>
-        <w:t>If (stock &lt; p.AmountRequested) invalid = true; //ERROR: Not enough stock.</w:t>
+        <w:t xml:space="preserve">If (stock &lt; </w:t>
+      </w:r>
+      <w:proofErr w:type="spellStart"/>
+      <w:r>
+        <w:rPr>
+          <w:color w:val="0070C0"/>
+        </w:rPr>
+        <w:t>p.AmountRequested</w:t>
+      </w:r>
+      <w:proofErr w:type="spellEnd"/>
+      <w:r>
+        <w:rPr>
+          <w:color w:val="0070C0"/>
+        </w:rPr>
+        <w:t>) invalid = true; //ERROR: Not enough stock.</w:t>
       </w:r>
     </w:p>
     <w:p>
@@ -167,7 +258,48 @@
           <w:color w:val="0070C0"/>
         </w:rPr>
         <w:tab/>
-        <w:t>Bool isPerscription = SELECT isPerscription FROM Product WHERE Name = p.name;</w:t>
+      </w:r>
+      <w:proofErr w:type="spellStart"/>
+      <w:r>
+        <w:rPr>
+          <w:color w:val="0070C0"/>
+        </w:rPr>
+        <w:t>Bool</w:t>
+      </w:r>
+      <w:proofErr w:type="spellEnd"/>
+      <w:r>
+        <w:rPr>
+          <w:color w:val="0070C0"/>
+        </w:rPr>
+        <w:t xml:space="preserve"> </w:t>
+      </w:r>
+      <w:proofErr w:type="spellStart"/>
+      <w:r>
+        <w:rPr>
+          <w:color w:val="0070C0"/>
+        </w:rPr>
+        <w:t>isPerscription</w:t>
+      </w:r>
+      <w:proofErr w:type="spellEnd"/>
+      <w:r>
+        <w:rPr>
+          <w:color w:val="0070C0"/>
+        </w:rPr>
+        <w:t xml:space="preserve"> = SELECT </w:t>
+      </w:r>
+      <w:proofErr w:type="spellStart"/>
+      <w:r>
+        <w:rPr>
+          <w:color w:val="0070C0"/>
+        </w:rPr>
+        <w:t>isPerscription</w:t>
+      </w:r>
+      <w:proofErr w:type="spellEnd"/>
+      <w:r>
+        <w:rPr>
+          <w:color w:val="0070C0"/>
+        </w:rPr>
+        <w:t xml:space="preserve"> FROM Product WHERE Name = p.name;</w:t>
       </w:r>
     </w:p>
     <w:p>
@@ -183,7 +315,28 @@
           <w:color w:val="0070C0"/>
         </w:rPr>
         <w:tab/>
-        <w:t>If(isPerscription) //WARNING: THIS SHIT IS REAL DUDE</w:t>
+      </w:r>
+      <w:proofErr w:type="gramStart"/>
+      <w:r>
+        <w:rPr>
+          <w:color w:val="0070C0"/>
+        </w:rPr>
+        <w:t>If(</w:t>
+      </w:r>
+      <w:proofErr w:type="spellStart"/>
+      <w:proofErr w:type="gramEnd"/>
+      <w:r>
+        <w:rPr>
+          <w:color w:val="0070C0"/>
+        </w:rPr>
+        <w:t>isPerscription</w:t>
+      </w:r>
+      <w:proofErr w:type="spellEnd"/>
+      <w:r>
+        <w:rPr>
+          <w:color w:val="0070C0"/>
+        </w:rPr>
+        <w:t>) //WARNING: THIS SHIT IS REAL DUDE</w:t>
       </w:r>
     </w:p>
     <w:p>
@@ -244,7 +397,28 @@
           <w:color w:val="0070C0"/>
         </w:rPr>
         <w:tab/>
-        <w:t>System.out.println(“Java error: you’ve requested a ridiculous amount of stock.”);</w:t>
+      </w:r>
+      <w:proofErr w:type="spellStart"/>
+      <w:proofErr w:type="gramStart"/>
+      <w:r>
+        <w:rPr>
+          <w:color w:val="0070C0"/>
+        </w:rPr>
+        <w:t>System.out.println</w:t>
+      </w:r>
+      <w:proofErr w:type="spellEnd"/>
+      <w:r>
+        <w:rPr>
+          <w:color w:val="0070C0"/>
+        </w:rPr>
+        <w:t>(</w:t>
+      </w:r>
+      <w:proofErr w:type="gramEnd"/>
+      <w:r>
+        <w:rPr>
+          <w:color w:val="0070C0"/>
+        </w:rPr>
+        <w:t>“Java error: you’ve requested a ridiculous amount of stock.”);</w:t>
       </w:r>
     </w:p>
     <w:p>
@@ -260,7 +434,21 @@
           <w:color w:val="0070C0"/>
         </w:rPr>
         <w:tab/>
-        <w:t>Echo Console.WriteLine(“System.out.println(\”Debug.Log(\”Log.l(“…”)));</w:t>
+        <w:t xml:space="preserve">Echo </w:t>
+      </w:r>
+      <w:proofErr w:type="gramStart"/>
+      <w:r>
+        <w:rPr>
+          <w:color w:val="0070C0"/>
+        </w:rPr>
+        <w:t>Console.WriteLine(</w:t>
+      </w:r>
+      <w:proofErr w:type="gramEnd"/>
+      <w:r>
+        <w:rPr>
+          <w:color w:val="0070C0"/>
+        </w:rPr>
+        <w:t>“System.out.println(\”Debug.Log(\”Log.l(“…”)));</w:t>
       </w:r>
     </w:p>
     <w:p>
@@ -290,22 +478,80 @@
         <w:rPr>
           <w:color w:val="0070C0"/>
         </w:rPr>
-        <w:t>INSERT INTO Sale VALUES(…new Sale values…..)</w:t>
-      </w:r>
-    </w:p>
-    <w:p>
-      <w:pPr>
-        <w:pStyle w:val="ListParagraph"/>
-        <w:ind w:left="1440"/>
-        <w:rPr>
-          <w:color w:val="0070C0"/>
-        </w:rPr>
-      </w:pPr>
-      <w:r>
-        <w:rPr>
-          <w:color w:val="0070C0"/>
-        </w:rPr>
-        <w:t>foreach(Product p in productsForSale)</w:t>
+        <w:t xml:space="preserve">INSERT INTO Sale </w:t>
+      </w:r>
+      <w:proofErr w:type="gramStart"/>
+      <w:r>
+        <w:rPr>
+          <w:color w:val="0070C0"/>
+        </w:rPr>
+        <w:t>VALUES(</w:t>
+      </w:r>
+      <w:proofErr w:type="gramEnd"/>
+      <w:r>
+        <w:rPr>
+          <w:color w:val="0070C0"/>
+        </w:rPr>
+        <w:t>…new Sale values…..)</w:t>
+      </w:r>
+    </w:p>
+    <w:p>
+      <w:pPr>
+        <w:pStyle w:val="ListParagraph"/>
+        <w:ind w:left="1440"/>
+        <w:rPr>
+          <w:color w:val="0070C0"/>
+        </w:rPr>
+      </w:pPr>
+      <w:proofErr w:type="spellStart"/>
+      <w:proofErr w:type="gramStart"/>
+      <w:r>
+        <w:rPr>
+          <w:color w:val="0070C0"/>
+        </w:rPr>
+        <w:t>foreach</w:t>
+      </w:r>
+      <w:proofErr w:type="spellEnd"/>
+      <w:r>
+        <w:rPr>
+          <w:color w:val="0070C0"/>
+        </w:rPr>
+        <w:t>(</w:t>
+      </w:r>
+      <w:proofErr w:type="gramEnd"/>
+      <w:r>
+        <w:rPr>
+          <w:color w:val="0070C0"/>
+        </w:rPr>
+        <w:t xml:space="preserve">Product </w:t>
+      </w:r>
+      <w:proofErr w:type="spellStart"/>
+      <w:r>
+        <w:rPr>
+          <w:color w:val="0070C0"/>
+        </w:rPr>
+        <w:t>p in</w:t>
+      </w:r>
+      <w:proofErr w:type="spellEnd"/>
+      <w:r>
+        <w:rPr>
+          <w:color w:val="0070C0"/>
+        </w:rPr>
+        <w:t xml:space="preserve"> </w:t>
+      </w:r>
+      <w:proofErr w:type="spellStart"/>
+      <w:r>
+        <w:rPr>
+          <w:color w:val="0070C0"/>
+        </w:rPr>
+        <w:t>productsForSale</w:t>
+      </w:r>
+      <w:proofErr w:type="spellEnd"/>
+      <w:r>
+        <w:rPr>
+          <w:color w:val="0070C0"/>
+        </w:rPr>
+        <w:t>)</w:t>
       </w:r>
     </w:p>
     <w:p>
@@ -335,7 +581,21 @@
         <w:rPr>
           <w:color w:val="0070C0"/>
         </w:rPr>
-        <w:t>INSERT INTO SP VALUES(Sale.id, p.id); //this causes a trigger in SP to reduce stock in Product</w:t>
+        <w:t xml:space="preserve">INSERT INTO SP </w:t>
+      </w:r>
+      <w:proofErr w:type="gramStart"/>
+      <w:r>
+        <w:rPr>
+          <w:color w:val="0070C0"/>
+        </w:rPr>
+        <w:t>VALUES(</w:t>
+      </w:r>
+      <w:proofErr w:type="gramEnd"/>
+      <w:r>
+        <w:rPr>
+          <w:color w:val="0070C0"/>
+        </w:rPr>
+        <w:t>Sale.id, p.id); //this causes a trigger in SP to reduce stock in Product</w:t>
       </w:r>
     </w:p>
     <w:p>
@@ -364,7 +624,7 @@
         <w:pStyle w:val="ListParagraph"/>
         <w:numPr>
           <w:ilvl w:val="1"/>
-          <w:numId w:val="2"/>
+          <w:numId w:val="3"/>
         </w:numPr>
       </w:pPr>
       <w:r>
@@ -397,7 +657,7 @@
         <w:pStyle w:val="ListParagraph"/>
         <w:numPr>
           <w:ilvl w:val="0"/>
-          <w:numId w:val="2"/>
+          <w:numId w:val="3"/>
         </w:numPr>
       </w:pPr>
       <w:r>
@@ -409,7 +669,7 @@
         <w:pStyle w:val="ListParagraph"/>
         <w:numPr>
           <w:ilvl w:val="1"/>
-          <w:numId w:val="2"/>
+          <w:numId w:val="3"/>
         </w:numPr>
       </w:pPr>
       <w:r>
@@ -428,13 +688,35 @@
         <w:rPr>
           <w:color w:val="0070C0"/>
         </w:rPr>
-        <w:t xml:space="preserve">SELECT * FROM Prescription WHERE isFilled = true ORDER BY </w:t>
-      </w:r>
-      <w:r>
-        <w:rPr>
-          <w:color w:val="0070C0"/>
-        </w:rPr>
-        <w:t>DateFilled FETCH FIRST 5 ROWS ONLY</w:t>
+        <w:t xml:space="preserve">SELECT * FROM Prescription WHERE </w:t>
+      </w:r>
+      <w:proofErr w:type="spellStart"/>
+      <w:r>
+        <w:rPr>
+          <w:color w:val="0070C0"/>
+        </w:rPr>
+        <w:t>isFilled</w:t>
+      </w:r>
+      <w:proofErr w:type="spellEnd"/>
+      <w:r>
+        <w:rPr>
+          <w:color w:val="0070C0"/>
+        </w:rPr>
+        <w:t xml:space="preserve"> = true ORDER BY </w:t>
+      </w:r>
+      <w:proofErr w:type="spellStart"/>
+      <w:r>
+        <w:rPr>
+          <w:color w:val="0070C0"/>
+        </w:rPr>
+        <w:t>DateFilled</w:t>
+      </w:r>
+      <w:proofErr w:type="spellEnd"/>
+      <w:r>
+        <w:rPr>
+          <w:color w:val="0070C0"/>
+        </w:rPr>
+        <w:t xml:space="preserve"> FETCH FIRST 5 ROWS ONLY</w:t>
       </w:r>
     </w:p>
     <w:p>
@@ -448,7 +730,7 @@
         <w:pStyle w:val="ListParagraph"/>
         <w:numPr>
           <w:ilvl w:val="2"/>
-          <w:numId w:val="2"/>
+          <w:numId w:val="3"/>
         </w:numPr>
       </w:pPr>
       <w:r>
@@ -467,8 +749,16 @@
         <w:rPr>
           <w:color w:val="0070C0"/>
         </w:rPr>
-        <w:t>DELETE FROM Prescription WHERE Name = InputName</w:t>
-      </w:r>
+        <w:t xml:space="preserve">DELETE FROM Prescription WHERE Name = </w:t>
+      </w:r>
+      <w:proofErr w:type="spellStart"/>
+      <w:r>
+        <w:rPr>
+          <w:color w:val="0070C0"/>
+        </w:rPr>
+        <w:t>InputName</w:t>
+      </w:r>
+      <w:proofErr w:type="spellEnd"/>
     </w:p>
     <w:p>
       <w:pPr>
@@ -496,7 +786,7 @@
         <w:pStyle w:val="ListParagraph"/>
         <w:numPr>
           <w:ilvl w:val="1"/>
-          <w:numId w:val="2"/>
+          <w:numId w:val="3"/>
         </w:numPr>
       </w:pPr>
       <w:r>
@@ -519,19 +809,7 @@
         <w:rPr>
           <w:color w:val="0070C0"/>
         </w:rPr>
-        <w:t>have a trigger flag when adding or removing prescri</w:t>
-      </w:r>
-      <w:r>
-        <w:rPr>
-          <w:color w:val="0070C0"/>
-        </w:rPr>
-        <w:t>p</w:t>
-      </w:r>
-      <w:r>
-        <w:rPr>
-          <w:color w:val="0070C0"/>
-        </w:rPr>
-        <w:t>tions</w:t>
+        <w:t>have a trigger flag when adding or removing prescriptions</w:t>
       </w:r>
     </w:p>
     <w:p>
@@ -551,7 +829,7 @@
         <w:pStyle w:val="ListParagraph"/>
         <w:numPr>
           <w:ilvl w:val="0"/>
-          <w:numId w:val="2"/>
+          <w:numId w:val="3"/>
         </w:numPr>
       </w:pPr>
       <w:r>
@@ -563,7 +841,7 @@
         <w:pStyle w:val="ListParagraph"/>
         <w:numPr>
           <w:ilvl w:val="1"/>
-          <w:numId w:val="2"/>
+          <w:numId w:val="3"/>
         </w:numPr>
       </w:pPr>
       <w:r>
@@ -575,7 +853,7 @@
         <w:pStyle w:val="ListParagraph"/>
         <w:numPr>
           <w:ilvl w:val="2"/>
-          <w:numId w:val="2"/>
+          <w:numId w:val="3"/>
         </w:numPr>
       </w:pPr>
       <w:r>
@@ -591,292 +869,588 @@
         <w:rPr>
           <w:color w:val="C00000"/>
         </w:rPr>
-        <w:t>SELECT ID FROM Sale WHERE Date &gt;= StartDate &amp;&amp; Date &lt;= StartDate</w:t>
-      </w:r>
+        <w:t xml:space="preserve">SELECT ID FROM Sale WHERE Date &gt;= </w:t>
+      </w:r>
+      <w:proofErr w:type="spellStart"/>
       <w:r>
         <w:rPr>
           <w:color w:val="C00000"/>
         </w:rPr>
-        <w:t xml:space="preserve"> (imcomplete)</w:t>
-      </w:r>
+        <w:t>StartDate</w:t>
+      </w:r>
+      <w:proofErr w:type="spellEnd"/>
+      <w:r>
+        <w:rPr>
+          <w:color w:val="C00000"/>
+        </w:rPr>
+        <w:t xml:space="preserve"> &amp;&amp; Date &lt;= </w:t>
+      </w:r>
+      <w:proofErr w:type="spellStart"/>
+      <w:r>
+        <w:rPr>
+          <w:color w:val="C00000"/>
+        </w:rPr>
+        <w:t>StartDate</w:t>
+      </w:r>
+      <w:proofErr w:type="spellEnd"/>
+      <w:r>
+        <w:rPr>
+          <w:color w:val="C00000"/>
+        </w:rPr>
+        <w:t xml:space="preserve"> (</w:t>
+      </w:r>
+      <w:proofErr w:type="spellStart"/>
+      <w:r>
+        <w:rPr>
+          <w:color w:val="C00000"/>
+        </w:rPr>
+        <w:t>imcomplete</w:t>
+      </w:r>
+      <w:proofErr w:type="spellEnd"/>
+      <w:r>
+        <w:rPr>
+          <w:color w:val="C00000"/>
+        </w:rPr>
+        <w:t>)</w:t>
+      </w:r>
+    </w:p>
+    <w:p>
+      <w:pPr>
+        <w:pStyle w:val="ListParagraph"/>
+        <w:numPr>
+          <w:ilvl w:val="2"/>
+          <w:numId w:val="3"/>
+        </w:numPr>
+      </w:pPr>
+      <w:r>
+        <w:t>Department</w:t>
+      </w:r>
+    </w:p>
+    <w:p>
+      <w:pPr>
+        <w:pStyle w:val="ListParagraph"/>
+        <w:numPr>
+          <w:ilvl w:val="2"/>
+          <w:numId w:val="3"/>
+        </w:numPr>
+      </w:pPr>
+      <w:r>
+        <w:t>Product</w:t>
+      </w:r>
+    </w:p>
+    <w:p>
+      <w:pPr>
+        <w:pStyle w:val="ListParagraph"/>
+        <w:numPr>
+          <w:ilvl w:val="2"/>
+          <w:numId w:val="3"/>
+        </w:numPr>
+      </w:pPr>
+      <w:r>
+        <w:t>Employees (Attribute)</w:t>
+      </w:r>
+    </w:p>
+    <w:p>
+      <w:pPr>
+        <w:pStyle w:val="ListParagraph"/>
+        <w:numPr>
+          <w:ilvl w:val="0"/>
+          <w:numId w:val="3"/>
+        </w:numPr>
+      </w:pPr>
+      <w:r>
+        <w:t>Customers:</w:t>
+      </w:r>
+    </w:p>
+    <w:p>
+      <w:pPr>
+        <w:pStyle w:val="ListParagraph"/>
+        <w:numPr>
+          <w:ilvl w:val="1"/>
+          <w:numId w:val="3"/>
+        </w:numPr>
+      </w:pPr>
+      <w:r>
+        <w:t>Customers want see products organized by a variety of attributes:</w:t>
+      </w:r>
+    </w:p>
+    <w:p>
+      <w:pPr>
+        <w:pStyle w:val="ListParagraph"/>
+        <w:numPr>
+          <w:ilvl w:val="2"/>
+          <w:numId w:val="3"/>
+        </w:numPr>
+      </w:pPr>
+      <w:r>
+        <w:t>Price</w:t>
+      </w:r>
+    </w:p>
+    <w:p>
+      <w:pPr>
+        <w:pStyle w:val="ListParagraph"/>
+        <w:ind w:left="2160"/>
+        <w:rPr>
+          <w:color w:val="0070C0"/>
+        </w:rPr>
+      </w:pPr>
+      <w:r>
+        <w:rPr>
+          <w:color w:val="0070C0"/>
+        </w:rPr>
+        <w:t>SELECT * FROM Product ORDER BY Price</w:t>
+      </w:r>
+    </w:p>
+    <w:p>
+      <w:pPr>
+        <w:pStyle w:val="ListParagraph"/>
+        <w:numPr>
+          <w:ilvl w:val="2"/>
+          <w:numId w:val="3"/>
+        </w:numPr>
+      </w:pPr>
+      <w:r>
+        <w:t>Department</w:t>
+      </w:r>
+    </w:p>
+    <w:p>
+      <w:pPr>
+        <w:pStyle w:val="ListParagraph"/>
+        <w:ind w:left="2160"/>
+        <w:rPr>
+          <w:color w:val="0070C0"/>
+        </w:rPr>
+      </w:pPr>
+      <w:r>
+        <w:rPr>
+          <w:color w:val="0070C0"/>
+        </w:rPr>
+        <w:t>SELECT * FROM Product ORDER BY Department</w:t>
+      </w:r>
+    </w:p>
+    <w:p>
+      <w:pPr>
+        <w:pStyle w:val="ListParagraph"/>
+        <w:numPr>
+          <w:ilvl w:val="2"/>
+          <w:numId w:val="3"/>
+        </w:numPr>
+      </w:pPr>
+      <w:r>
+        <w:t>Stock level</w:t>
+      </w:r>
+    </w:p>
+    <w:p>
+      <w:pPr>
+        <w:pStyle w:val="ListParagraph"/>
+        <w:ind w:left="2160"/>
+        <w:rPr>
+          <w:color w:val="0070C0"/>
+        </w:rPr>
+      </w:pPr>
+      <w:r>
+        <w:rPr>
+          <w:color w:val="0070C0"/>
+        </w:rPr>
+        <w:t>SELECT * FROM Product ORDER BY Stock</w:t>
+      </w:r>
+    </w:p>
+    <w:p>
+      <w:pPr>
+        <w:pStyle w:val="ListParagraph"/>
+        <w:numPr>
+          <w:ilvl w:val="1"/>
+          <w:numId w:val="3"/>
+        </w:numPr>
+      </w:pPr>
+      <w:r>
+        <w:t>Customers can see if their prescription is ready.</w:t>
+      </w:r>
+    </w:p>
+    <w:p>
+      <w:pPr>
+        <w:pStyle w:val="ListParagraph"/>
+        <w:ind w:left="1440"/>
+        <w:rPr>
+          <w:color w:val="0070C0"/>
+        </w:rPr>
+      </w:pPr>
+      <w:r>
+        <w:rPr>
+          <w:color w:val="0070C0"/>
+        </w:rPr>
+        <w:t xml:space="preserve">SELECT </w:t>
+      </w:r>
+      <w:proofErr w:type="spellStart"/>
+      <w:r>
+        <w:rPr>
+          <w:color w:val="0070C0"/>
+        </w:rPr>
+        <w:t>DateDelivered</w:t>
+      </w:r>
+      <w:proofErr w:type="spellEnd"/>
+      <w:r>
+        <w:rPr>
+          <w:color w:val="0070C0"/>
+        </w:rPr>
+        <w:t xml:space="preserve"> FROM Prescription WHERE Customer = </w:t>
+      </w:r>
+      <w:proofErr w:type="spellStart"/>
+      <w:r>
+        <w:rPr>
+          <w:color w:val="0070C0"/>
+        </w:rPr>
+        <w:t>InputName</w:t>
+      </w:r>
+      <w:proofErr w:type="spellEnd"/>
+    </w:p>
+    <w:p>
+      <w:pPr>
+        <w:pStyle w:val="ListParagraph"/>
+        <w:ind w:left="1440"/>
+        <w:rPr>
+          <w:color w:val="0070C0"/>
+        </w:rPr>
+      </w:pPr>
+      <w:proofErr w:type="spellStart"/>
+      <w:proofErr w:type="gramStart"/>
+      <w:r>
+        <w:rPr>
+          <w:color w:val="0070C0"/>
+        </w:rPr>
+        <w:t>Console.printf</w:t>
+      </w:r>
+      <w:proofErr w:type="spellEnd"/>
+      <w:r>
+        <w:rPr>
+          <w:color w:val="0070C0"/>
+        </w:rPr>
+        <w:t>(</w:t>
+      </w:r>
+      <w:proofErr w:type="gramEnd"/>
+      <w:r>
+        <w:rPr>
+          <w:color w:val="0070C0"/>
+        </w:rPr>
+        <w:t xml:space="preserve">“%s %s %s %s\n”, “It”, “has”, </w:t>
+      </w:r>
+      <w:proofErr w:type="spellStart"/>
+      <w:r>
+        <w:rPr>
+          <w:color w:val="0070C0"/>
+        </w:rPr>
+        <w:t>DateDelivered</w:t>
+      </w:r>
+      <w:proofErr w:type="spellEnd"/>
+      <w:r>
+        <w:rPr>
+          <w:color w:val="0070C0"/>
+        </w:rPr>
+        <w:t xml:space="preserve"> == NULL ? “not been</w:t>
+      </w:r>
+      <w:proofErr w:type="gramStart"/>
+      <w:r>
+        <w:rPr>
+          <w:color w:val="0070C0"/>
+        </w:rPr>
+        <w:t>” :</w:t>
+      </w:r>
+      <w:proofErr w:type="gramEnd"/>
+      <w:r>
+        <w:rPr>
+          <w:color w:val="0070C0"/>
+        </w:rPr>
+        <w:t xml:space="preserve"> “been”, “delivered.”);</w:t>
+      </w:r>
+    </w:p>
+    <w:p>
+      <w:pPr>
+        <w:pStyle w:val="ListParagraph"/>
+        <w:numPr>
+          <w:ilvl w:val="1"/>
+          <w:numId w:val="3"/>
+        </w:numPr>
+      </w:pPr>
+      <w:r>
+        <w:t>Submit prescriptions</w:t>
+      </w:r>
+    </w:p>
+    <w:p>
+      <w:pPr>
+        <w:pStyle w:val="ListParagraph"/>
+        <w:ind w:left="1440"/>
+        <w:rPr>
+          <w:color w:val="0070C0"/>
+        </w:rPr>
+      </w:pPr>
+      <w:r>
+        <w:rPr>
+          <w:color w:val="0070C0"/>
+        </w:rPr>
+        <w:t>INSERT INTO Prescriptions VALUES (…….prescriptions values……)</w:t>
+      </w:r>
+    </w:p>
+    <w:p>
+      <w:pPr>
+        <w:pStyle w:val="ListParagraph"/>
+        <w:ind w:left="1440"/>
+      </w:pPr>
+    </w:p>
+    <w:p>
+      <w:pPr>
+        <w:pStyle w:val="ListParagraph"/>
+        <w:numPr>
+          <w:ilvl w:val="1"/>
+          <w:numId w:val="3"/>
+        </w:numPr>
+      </w:pPr>
+      <w:r>
+        <w:t xml:space="preserve">See prescription they picked up (prescription history). </w:t>
+      </w:r>
+    </w:p>
+    <w:p>
+      <w:pPr>
+        <w:pStyle w:val="ListParagraph"/>
+        <w:ind w:left="1440"/>
+        <w:rPr>
+          <w:color w:val="0070C0"/>
+        </w:rPr>
+      </w:pPr>
+      <w:r>
+        <w:rPr>
+          <w:color w:val="0070C0"/>
+        </w:rPr>
+        <w:t xml:space="preserve">SELECT * FROM Prescription WHERE Customer = </w:t>
+      </w:r>
+      <w:proofErr w:type="spellStart"/>
+      <w:r>
+        <w:rPr>
+          <w:color w:val="0070C0"/>
+        </w:rPr>
+        <w:t>InputName</w:t>
+      </w:r>
+      <w:proofErr w:type="spellEnd"/>
+    </w:p>
+    <w:p>
+      <w:r>
+        <w:t>Advanced Queries:</w:t>
+      </w:r>
+    </w:p>
+    <w:p>
+      <w:r>
+        <w:tab/>
+        <w:t>Find all products that have ever been sold.</w:t>
+      </w:r>
+    </w:p>
+    <w:p>
+      <w:pPr>
+        <w:rPr>
+          <w:color w:val="2E74B5" w:themeColor="accent1" w:themeShade="BF"/>
+        </w:rPr>
+      </w:pPr>
+      <w:r>
+        <w:tab/>
+      </w:r>
+      <w:r>
+        <w:rPr>
+          <w:color w:val="2E74B5" w:themeColor="accent1" w:themeShade="BF"/>
+        </w:rPr>
+        <w:t xml:space="preserve">SELECT * FROM Product WHERE EXIST (SELECT * FROM </w:t>
+      </w:r>
+      <w:proofErr w:type="spellStart"/>
+      <w:r>
+        <w:rPr>
+          <w:color w:val="2E74B5" w:themeColor="accent1" w:themeShade="BF"/>
+        </w:rPr>
+        <w:t>SaleProduct</w:t>
+      </w:r>
+      <w:proofErr w:type="spellEnd"/>
+      <w:r>
+        <w:rPr>
+          <w:color w:val="2E74B5" w:themeColor="accent1" w:themeShade="BF"/>
+        </w:rPr>
+        <w:t xml:space="preserve"> WHERE Product.ID = </w:t>
+      </w:r>
+      <w:proofErr w:type="spellStart"/>
+      <w:r>
+        <w:rPr>
+          <w:color w:val="2E74B5" w:themeColor="accent1" w:themeShade="BF"/>
+        </w:rPr>
+        <w:t>SaleProduct.Product</w:t>
+      </w:r>
+      <w:proofErr w:type="spellEnd"/>
+      <w:r>
+        <w:rPr>
+          <w:color w:val="2E74B5" w:themeColor="accent1" w:themeShade="BF"/>
+        </w:rPr>
+        <w:t>);</w:t>
+      </w:r>
+    </w:p>
+    <w:p>
+      <w:pPr>
+        <w:rPr>
+          <w:color w:val="2E74B5" w:themeColor="accent1" w:themeShade="BF"/>
+        </w:rPr>
+      </w:pPr>
+    </w:p>
+    <w:p>
+      <w:pPr>
+        <w:rPr>
+          <w:color w:val="000000" w:themeColor="text1"/>
+        </w:rPr>
+      </w:pPr>
+      <w:r>
+        <w:rPr>
+          <w:color w:val="000000" w:themeColor="text1"/>
+        </w:rPr>
+        <w:tab/>
+        <w:t>Find all products that have at least one other product with the same price.</w:t>
+      </w:r>
+    </w:p>
+    <w:p>
+      <w:pPr>
+        <w:rPr>
+          <w:color w:val="000000" w:themeColor="text1"/>
+        </w:rPr>
+      </w:pPr>
+      <w:r>
+        <w:rPr>
+          <w:color w:val="000000" w:themeColor="text1"/>
+        </w:rPr>
+        <w:tab/>
+      </w:r>
+      <w:r>
+        <w:rPr>
+          <w:color w:val="2E74B5" w:themeColor="accent1" w:themeShade="BF"/>
+        </w:rPr>
+        <w:t xml:space="preserve">SELECT * FROM Product x WHERE Price = ANY (SELECT Price FROM Product y WHERE </w:t>
+      </w:r>
+      <w:proofErr w:type="spellStart"/>
+      <w:r>
+        <w:rPr>
+          <w:color w:val="2E74B5" w:themeColor="accent1" w:themeShade="BF"/>
+        </w:rPr>
+        <w:t>x.Name</w:t>
+      </w:r>
+      <w:proofErr w:type="spellEnd"/>
+      <w:r>
+        <w:rPr>
+          <w:color w:val="2E74B5" w:themeColor="accent1" w:themeShade="BF"/>
+        </w:rPr>
+        <w:t xml:space="preserve"> &lt;&gt; </w:t>
+      </w:r>
+      <w:proofErr w:type="spellStart"/>
+      <w:r>
+        <w:rPr>
+          <w:color w:val="2E74B5" w:themeColor="accent1" w:themeShade="BF"/>
+        </w:rPr>
+        <w:t>y.Name</w:t>
+      </w:r>
+      <w:proofErr w:type="spellEnd"/>
+      <w:r>
+        <w:rPr>
+          <w:color w:val="2E74B5" w:themeColor="accent1" w:themeShade="BF"/>
+        </w:rPr>
+        <w:t>);</w:t>
+      </w:r>
+    </w:p>
+    <w:p>
+      <w:pPr>
+        <w:rPr>
+          <w:color w:val="000000" w:themeColor="text1"/>
+        </w:rPr>
+      </w:pPr>
+      <w:r>
+        <w:rPr>
+          <w:color w:val="000000" w:themeColor="text1"/>
+        </w:rPr>
+        <w:tab/>
+        <w:t>Find all products with the greatest price.</w:t>
+      </w:r>
+    </w:p>
+    <w:p>
+      <w:pPr>
+        <w:rPr>
+          <w:color w:val="2E74B5" w:themeColor="accent1" w:themeShade="BF"/>
+        </w:rPr>
+      </w:pPr>
+      <w:r>
+        <w:rPr>
+          <w:color w:val="000000" w:themeColor="text1"/>
+        </w:rPr>
+        <w:tab/>
+      </w:r>
+      <w:r>
+        <w:rPr>
+          <w:color w:val="2E74B5" w:themeColor="accent1" w:themeShade="BF"/>
+        </w:rPr>
+        <w:t>SELECT * FROM Product x WHERE Price &gt;= ALL (SELECT Price FROM Product y);</w:t>
+      </w:r>
+    </w:p>
+    <w:p>
+      <w:pPr>
+        <w:rPr>
+          <w:color w:val="2E74B5" w:themeColor="accent1" w:themeShade="BF"/>
+        </w:rPr>
+      </w:pPr>
+      <w:r>
+        <w:rPr>
+          <w:color w:val="2E74B5" w:themeColor="accent1" w:themeShade="BF"/>
+        </w:rPr>
+        <w:tab/>
+      </w:r>
+      <w:r>
+        <w:t>Find all products with stock 2, 4 or 6.</w:t>
+      </w:r>
+    </w:p>
+    <w:p>
+      <w:pPr>
+        <w:rPr>
+          <w:color w:val="2E74B5" w:themeColor="accent1" w:themeShade="BF"/>
+        </w:rPr>
+      </w:pPr>
+      <w:r>
+        <w:rPr>
+          <w:color w:val="2E74B5" w:themeColor="accent1" w:themeShade="BF"/>
+        </w:rPr>
+        <w:lastRenderedPageBreak/>
+        <w:tab/>
+        <w:t>SELECT * FROM Product WHERE Stock IN (2, 4, 6);</w:t>
+      </w:r>
+    </w:p>
+    <w:p>
+      <w:pPr>
+        <w:ind w:firstLine="720"/>
+      </w:pPr>
+      <w:r>
+        <w:t>Find all products in the Drugs department with a stock level between 5 and 10</w:t>
+      </w:r>
+    </w:p>
+    <w:p>
+      <w:pPr>
+        <w:ind w:firstLine="720"/>
+        <w:rPr>
+          <w:color w:val="2E74B5" w:themeColor="accent1" w:themeShade="BF"/>
+        </w:rPr>
+      </w:pPr>
+      <w:r>
+        <w:rPr>
+          <w:color w:val="2E74B5" w:themeColor="accent1" w:themeShade="BF"/>
+        </w:rPr>
+        <w:t>SELECT * FROM Product WHERE Department = ‘Drugs’ AND Stock BETWEEN 5 AND 10;</w:t>
+      </w:r>
+    </w:p>
+    <w:p>
+      <w:pPr>
+        <w:ind w:firstLine="720"/>
+        <w:rPr>
+          <w:color w:val="000000" w:themeColor="text1"/>
+        </w:rPr>
+      </w:pPr>
+    </w:p>
+    <w:p>
       <w:bookmarkStart w:id="0" w:name="_GoBack"/>
       <w:bookmarkEnd w:id="0"/>
-    </w:p>
-    <w:p>
-      <w:pPr>
-        <w:pStyle w:val="ListParagraph"/>
-        <w:numPr>
-          <w:ilvl w:val="2"/>
-          <w:numId w:val="2"/>
-        </w:numPr>
-      </w:pPr>
-      <w:r>
-        <w:t>Department</w:t>
-      </w:r>
-    </w:p>
-    <w:p>
-      <w:pPr>
-        <w:pStyle w:val="ListParagraph"/>
-        <w:numPr>
-          <w:ilvl w:val="2"/>
-          <w:numId w:val="2"/>
-        </w:numPr>
-      </w:pPr>
-      <w:r>
-        <w:t>Product</w:t>
-      </w:r>
-    </w:p>
-    <w:p>
-      <w:pPr>
-        <w:pStyle w:val="ListParagraph"/>
-        <w:numPr>
-          <w:ilvl w:val="2"/>
-          <w:numId w:val="2"/>
-        </w:numPr>
-      </w:pPr>
-      <w:r>
-        <w:t>Employees (Attribute)</w:t>
-      </w:r>
-    </w:p>
-    <w:p>
-      <w:pPr>
-        <w:pStyle w:val="ListParagraph"/>
-        <w:numPr>
-          <w:ilvl w:val="0"/>
-          <w:numId w:val="2"/>
-        </w:numPr>
-      </w:pPr>
-      <w:r>
-        <w:t>Customers:</w:t>
-      </w:r>
-    </w:p>
-    <w:p>
-      <w:pPr>
-        <w:pStyle w:val="ListParagraph"/>
-        <w:numPr>
-          <w:ilvl w:val="1"/>
-          <w:numId w:val="2"/>
-        </w:numPr>
-      </w:pPr>
-      <w:r>
-        <w:t>Customers want see products organized by a variety of attributes:</w:t>
-      </w:r>
-    </w:p>
-    <w:p>
-      <w:pPr>
-        <w:pStyle w:val="ListParagraph"/>
-        <w:numPr>
-          <w:ilvl w:val="2"/>
-          <w:numId w:val="2"/>
-        </w:numPr>
-      </w:pPr>
-      <w:r>
-        <w:t>Price</w:t>
-      </w:r>
-    </w:p>
-    <w:p>
-      <w:pPr>
-        <w:pStyle w:val="ListParagraph"/>
-        <w:ind w:left="2160"/>
-        <w:rPr>
-          <w:color w:val="0070C0"/>
-        </w:rPr>
-      </w:pPr>
-      <w:r>
-        <w:rPr>
-          <w:color w:val="0070C0"/>
-        </w:rPr>
-        <w:t>SELECT * FROM Product ORDER BY Price</w:t>
-      </w:r>
-    </w:p>
-    <w:p>
-      <w:pPr>
-        <w:pStyle w:val="ListParagraph"/>
-        <w:numPr>
-          <w:ilvl w:val="2"/>
-          <w:numId w:val="2"/>
-        </w:numPr>
-      </w:pPr>
-      <w:r>
-        <w:t>Department</w:t>
-      </w:r>
-    </w:p>
-    <w:p>
-      <w:pPr>
-        <w:pStyle w:val="ListParagraph"/>
-        <w:ind w:left="2160"/>
-        <w:rPr>
-          <w:color w:val="0070C0"/>
-        </w:rPr>
-      </w:pPr>
-      <w:r>
-        <w:rPr>
-          <w:color w:val="0070C0"/>
-        </w:rPr>
-        <w:t xml:space="preserve">SELECT * FROM Product ORDER BY </w:t>
-      </w:r>
-      <w:r>
-        <w:rPr>
-          <w:color w:val="0070C0"/>
-        </w:rPr>
-        <w:t>Department</w:t>
-      </w:r>
-    </w:p>
-    <w:p>
-      <w:pPr>
-        <w:pStyle w:val="ListParagraph"/>
-        <w:numPr>
-          <w:ilvl w:val="2"/>
-          <w:numId w:val="2"/>
-        </w:numPr>
-      </w:pPr>
-      <w:r>
-        <w:t>Stock level</w:t>
-      </w:r>
-    </w:p>
-    <w:p>
-      <w:pPr>
-        <w:pStyle w:val="ListParagraph"/>
-        <w:ind w:left="2160"/>
-        <w:rPr>
-          <w:color w:val="0070C0"/>
-        </w:rPr>
-      </w:pPr>
-      <w:r>
-        <w:rPr>
-          <w:color w:val="0070C0"/>
-        </w:rPr>
-        <w:t xml:space="preserve">SELECT * FROM Product ORDER BY </w:t>
-      </w:r>
-      <w:r>
-        <w:rPr>
-          <w:color w:val="0070C0"/>
-        </w:rPr>
-        <w:t>Stock</w:t>
-      </w:r>
-    </w:p>
-    <w:p>
-      <w:pPr>
-        <w:pStyle w:val="ListParagraph"/>
-        <w:numPr>
-          <w:ilvl w:val="1"/>
-          <w:numId w:val="2"/>
-        </w:numPr>
-      </w:pPr>
-      <w:r>
-        <w:t>Customers can see if their prescription is ready.</w:t>
-      </w:r>
-    </w:p>
-    <w:p>
-      <w:pPr>
-        <w:pStyle w:val="ListParagraph"/>
-        <w:ind w:left="1440"/>
-        <w:rPr>
-          <w:color w:val="0070C0"/>
-        </w:rPr>
-      </w:pPr>
-      <w:r>
-        <w:rPr>
-          <w:color w:val="0070C0"/>
-        </w:rPr>
-        <w:t>SELECT DateDelivered FROM Prescription WHERE Customer = InputName</w:t>
-      </w:r>
-    </w:p>
-    <w:p>
-      <w:pPr>
-        <w:pStyle w:val="ListParagraph"/>
-        <w:ind w:left="1440"/>
-        <w:rPr>
-          <w:color w:val="0070C0"/>
-        </w:rPr>
-      </w:pPr>
-      <w:r>
-        <w:rPr>
-          <w:color w:val="0070C0"/>
-        </w:rPr>
-        <w:t xml:space="preserve">Console.printf(“%s %s %s %s\n”, “It”, “has”, </w:t>
-      </w:r>
-      <w:r>
-        <w:rPr>
-          <w:color w:val="0070C0"/>
-        </w:rPr>
-        <w:t>DateDelivered == NULL</w:t>
-      </w:r>
-      <w:r>
-        <w:rPr>
-          <w:color w:val="0070C0"/>
-        </w:rPr>
-        <w:t xml:space="preserve"> ? “not been” : “been”, “delivered.”);</w:t>
-      </w:r>
-    </w:p>
-    <w:p>
-      <w:pPr>
-        <w:pStyle w:val="ListParagraph"/>
-        <w:numPr>
-          <w:ilvl w:val="1"/>
-          <w:numId w:val="2"/>
-        </w:numPr>
-      </w:pPr>
-      <w:r>
-        <w:t>Submit prescriptions</w:t>
-      </w:r>
-    </w:p>
-    <w:p>
-      <w:pPr>
-        <w:pStyle w:val="ListParagraph"/>
-        <w:ind w:left="1440"/>
-        <w:rPr>
-          <w:color w:val="0070C0"/>
-        </w:rPr>
-      </w:pPr>
-      <w:r>
-        <w:rPr>
-          <w:color w:val="0070C0"/>
-        </w:rPr>
-        <w:t>INSERT INTO Prescriptions VALUES (…….prescriptions values……)</w:t>
-      </w:r>
-    </w:p>
-    <w:p>
-      <w:pPr>
-        <w:pStyle w:val="ListParagraph"/>
-        <w:ind w:left="1440"/>
-      </w:pPr>
-    </w:p>
-    <w:p>
-      <w:pPr>
-        <w:pStyle w:val="ListParagraph"/>
-        <w:numPr>
-          <w:ilvl w:val="1"/>
-          <w:numId w:val="2"/>
-        </w:numPr>
-      </w:pPr>
-      <w:r>
-        <w:t xml:space="preserve">See </w:t>
-      </w:r>
-      <w:r>
-        <w:t xml:space="preserve">prescription </w:t>
-      </w:r>
-      <w:r>
-        <w:t>they picked up (prescription history).</w:t>
-      </w:r>
-      <w:r>
-        <w:t xml:space="preserve"> </w:t>
-      </w:r>
-    </w:p>
-    <w:p>
-      <w:pPr>
-        <w:pStyle w:val="ListParagraph"/>
-        <w:ind w:left="1440"/>
-        <w:rPr>
-          <w:color w:val="0070C0"/>
-        </w:rPr>
-      </w:pPr>
-      <w:r>
-        <w:rPr>
-          <w:color w:val="0070C0"/>
-        </w:rPr>
-        <w:t>SELECT * FROM Prescription WHERE Customer = InputName</w:t>
-      </w:r>
     </w:p>
     <w:sectPr>
       <w:pgSz w:w="12240" w:h="15840"/>
@@ -1121,6 +1695,18 @@
   </w:num>
   <w:num w:numId="2">
     <w:abstractNumId w:val="1"/>
+  </w:num>
+  <w:num w:numId="3">
+    <w:abstractNumId w:val="1"/>
+    <w:lvlOverride w:ilvl="0"/>
+    <w:lvlOverride w:ilvl="1"/>
+    <w:lvlOverride w:ilvl="2"/>
+    <w:lvlOverride w:ilvl="3"/>
+    <w:lvlOverride w:ilvl="4"/>
+    <w:lvlOverride w:ilvl="5"/>
+    <w:lvlOverride w:ilvl="6"/>
+    <w:lvlOverride w:ilvl="7"/>
+    <w:lvlOverride w:ilvl="8"/>
   </w:num>
 </w:numbering>
 </file>
@@ -1518,6 +2104,10 @@
   <w:style w:type="paragraph" w:default="1" w:styleId="Normal">
     <w:name w:val="Normal"/>
     <w:qFormat/>
+    <w:rsid w:val="00DB0F3E"/>
+    <w:pPr>
+      <w:spacing w:line="256" w:lineRule="auto"/>
+    </w:pPr>
   </w:style>
   <w:style w:type="character" w:default="1" w:styleId="DefaultParagraphFont">
     <w:name w:val="Default Paragraph Font"/>

</xml_diff>